<commit_message>
cetak uht ke 5 dp1/8 bn dp 3 4
</commit_message>
<xml_diff>
--- a/1. DP 1NT PDH - F4 N(KUNING) T(HIJAU TUA)/Setting Baju (Hal depan) F4 BN BP.docx
+++ b/1. DP 1NT PDH - F4 N(KUNING) T(HIJAU TUA)/Setting Baju (Hal depan) F4 BN BP.docx
@@ -1,6 +1,6 @@
 
 <file path=word/document.xml><?xml version="1.0" encoding="utf-8"?>
-<w:document xmlns:wpc="http://schemas.microsoft.com/office/word/2010/wordprocessingCanvas" xmlns:cx="http://schemas.microsoft.com/office/drawing/2014/chartex" xmlns:cx1="http://schemas.microsoft.com/office/drawing/2015/9/8/chartex" xmlns:cx2="http://schemas.microsoft.com/office/drawing/2015/10/21/chartex" xmlns:cx3="http://schemas.microsoft.com/office/drawing/2016/5/9/chartex" xmlns:cx4="http://schemas.microsoft.com/office/drawing/2016/5/10/chartex" xmlns:cx5="http://schemas.microsoft.com/office/drawing/2016/5/11/chartex" xmlns:cx6="http://schemas.microsoft.com/office/drawing/2016/5/12/chartex" xmlns:cx7="http://schemas.microsoft.com/office/drawing/2016/5/13/chartex" xmlns:cx8="http://schemas.microsoft.com/office/drawing/2016/5/14/chartex" xmlns:mc="http://schemas.openxmlformats.org/markup-compatibility/2006" xmlns:aink="http://schemas.microsoft.com/office/drawing/2016/ink" xmlns:am3d="http://schemas.microsoft.com/office/drawing/2017/model3d" xmlns:o="urn:schemas-microsoft-com:office:office" xmlns:r="http://schemas.openxmlformats.org/officeDocument/2006/relationships" xmlns:m="http://schemas.openxmlformats.org/officeDocument/2006/math" xmlns:v="urn:schemas-microsoft-com:vml" xmlns:wp14="http://schemas.microsoft.com/office/word/2010/wordprocessingDrawing" xmlns:wp="http://schemas.openxmlformats.org/drawingml/2006/wordprocessingDrawing" xmlns:w10="urn:schemas-microsoft-com:office:word" xmlns:w="http://schemas.openxmlformats.org/wordprocessingml/2006/main" xmlns:w14="http://schemas.microsoft.com/office/word/2010/wordml" xmlns:w15="http://schemas.microsoft.com/office/word/2012/wordml" xmlns:w16cex="http://schemas.microsoft.com/office/word/2018/wordml/cex" xmlns:w16cid="http://schemas.microsoft.com/office/word/2016/wordml/cid" xmlns:w16="http://schemas.microsoft.com/office/word/2018/wordml" xmlns:w16se="http://schemas.microsoft.com/office/word/2015/wordml/symex" xmlns:wpg="http://schemas.microsoft.com/office/word/2010/wordprocessingGroup" xmlns:wpi="http://schemas.microsoft.com/office/word/2010/wordprocessingInk" xmlns:wne="http://schemas.microsoft.com/office/word/2006/wordml" xmlns:wps="http://schemas.microsoft.com/office/word/2010/wordprocessingShape" mc:Ignorable="w14 w15 w16se w16cid w16 w16cex wp14">
+<w:document xmlns:wpc="http://schemas.microsoft.com/office/word/2010/wordprocessingCanvas" xmlns:cx="http://schemas.microsoft.com/office/drawing/2014/chartex" xmlns:cx1="http://schemas.microsoft.com/office/drawing/2015/9/8/chartex" xmlns:cx2="http://schemas.microsoft.com/office/drawing/2015/10/21/chartex" xmlns:cx3="http://schemas.microsoft.com/office/drawing/2016/5/9/chartex" xmlns:cx4="http://schemas.microsoft.com/office/drawing/2016/5/10/chartex" xmlns:cx5="http://schemas.microsoft.com/office/drawing/2016/5/11/chartex" xmlns:cx6="http://schemas.microsoft.com/office/drawing/2016/5/12/chartex" xmlns:cx7="http://schemas.microsoft.com/office/drawing/2016/5/13/chartex" xmlns:cx8="http://schemas.microsoft.com/office/drawing/2016/5/14/chartex" xmlns:mc="http://schemas.openxmlformats.org/markup-compatibility/2006" xmlns:aink="http://schemas.microsoft.com/office/drawing/2016/ink" xmlns:am3d="http://schemas.microsoft.com/office/drawing/2017/model3d" xmlns:o="urn:schemas-microsoft-com:office:office" xmlns:r="http://schemas.openxmlformats.org/officeDocument/2006/relationships" xmlns:m="http://schemas.openxmlformats.org/officeDocument/2006/math" xmlns:v="urn:schemas-microsoft-com:vml" xmlns:wp14="http://schemas.microsoft.com/office/word/2010/wordprocessingDrawing" xmlns:wp="http://schemas.openxmlformats.org/drawingml/2006/wordprocessingDrawing" xmlns:w10="urn:schemas-microsoft-com:office:word" xmlns:w="http://schemas.openxmlformats.org/wordprocessingml/2006/main" xmlns:w14="http://schemas.microsoft.com/office/word/2010/wordml" xmlns:w15="http://schemas.microsoft.com/office/word/2012/wordml" xmlns:w16cex="http://schemas.microsoft.com/office/word/2018/wordml/cex" xmlns:w16cid="http://schemas.microsoft.com/office/word/2016/wordml/cid" xmlns:w16="http://schemas.microsoft.com/office/word/2018/wordml" xmlns:w16sdtdh="http://schemas.microsoft.com/office/word/2020/wordml/sdtdatahash" xmlns:w16se="http://schemas.microsoft.com/office/word/2015/wordml/symex" xmlns:wpg="http://schemas.microsoft.com/office/word/2010/wordprocessingGroup" xmlns:wpi="http://schemas.microsoft.com/office/word/2010/wordprocessingInk" xmlns:wne="http://schemas.microsoft.com/office/word/2006/wordml" xmlns:wps="http://schemas.microsoft.com/office/word/2010/wordprocessingShape" mc:Ignorable="w14 w15 w16se w16cid w16 w16cex w16sdtdh wp14">
   <w:body>
     <w:tbl>
       <w:tblPr>
@@ -157,7 +157,7 @@
                 <w:sz w:val="44"/>
                 <w:szCs w:val="18"/>
               </w:rPr>
-              <w:t>K4</w:t>
+              <w:t>L11</w:t>
             </w:r>
             <w:r>
               <w:rPr>
@@ -391,7 +391,7 @@
                 <w:noProof/>
                 <w:sz w:val="28"/>
               </w:rPr>
-              <w:t>SURIYANSYAH</w:t>
+              <w:t>NARTO</w:t>
             </w:r>
             <w:r>
               <w:rPr>
@@ -465,7 +465,7 @@
                 <w:szCs w:val="24"/>
                 <w:lang w:val="en-US"/>
               </w:rPr>
-              <w:t>43</w:t>
+              <w:t>42</w:t>
             </w:r>
             <w:r>
               <w:rPr>
@@ -701,7 +701,7 @@
                 <w:sz w:val="28"/>
                 <w:szCs w:val="28"/>
               </w:rPr>
-              <w:t>DP I NAUTIKA</w:t>
+              <w:t>DP I TEKNIKA</w:t>
             </w:r>
             <w:r>
               <w:rPr>
@@ -820,7 +820,7 @@
                 <w:sz w:val="28"/>
                 <w:szCs w:val="28"/>
               </w:rPr>
-              <w:t>52</w:t>
+              <w:t>46</w:t>
             </w:r>
             <w:r>
               <w:rPr>
@@ -874,7 +874,7 @@
                 <w:szCs w:val="28"/>
                 <w:lang w:val="en-US"/>
               </w:rPr>
-              <w:t>61</w:t>
+              <w:t>60</w:t>
             </w:r>
             <w:r>
               <w:rPr>
@@ -929,7 +929,7 @@
                 <w:szCs w:val="28"/>
                 <w:lang w:val="en-US"/>
               </w:rPr>
-              <w:t>22</w:t>
+              <w:t>20</w:t>
             </w:r>
             <w:r>
               <w:rPr>
@@ -984,7 +984,7 @@
                 <w:szCs w:val="28"/>
                 <w:lang w:val="en-US"/>
               </w:rPr>
-              <w:t>16</w:t>
+              <w:t>15</w:t>
             </w:r>
             <w:r>
               <w:rPr>
@@ -1039,7 +1039,7 @@
                 <w:szCs w:val="28"/>
                 <w:lang w:val="en-US"/>
               </w:rPr>
-              <w:t>130</w:t>
+              <w:t>110</w:t>
             </w:r>
             <w:r>
               <w:rPr>
@@ -1094,7 +1094,7 @@
                 <w:szCs w:val="28"/>
                 <w:lang w:val="en-US"/>
               </w:rPr>
-              <w:t>125</w:t>
+              <w:t>103</w:t>
             </w:r>
             <w:r>
               <w:rPr>
@@ -1149,7 +1149,7 @@
                 <w:szCs w:val="28"/>
                 <w:lang w:val="en-US"/>
               </w:rPr>
-              <w:t>132</w:t>
+              <w:t>112</w:t>
             </w:r>
             <w:r>
               <w:rPr>
@@ -1204,7 +1204,7 @@
                 <w:szCs w:val="28"/>
                 <w:lang w:val="en-US"/>
               </w:rPr>
-              <w:t>77</w:t>
+              <w:t>73</w:t>
             </w:r>
             <w:r>
               <w:rPr>
@@ -1259,7 +1259,7 @@
                 <w:szCs w:val="28"/>
                 <w:lang w:val="en-US"/>
               </w:rPr>
-              <w:t>45</w:t>
+              <w:t>43</w:t>
             </w:r>
             <w:r>
               <w:rPr>
@@ -1477,7 +1477,7 @@
                 <w:sz w:val="44"/>
                 <w:szCs w:val="18"/>
               </w:rPr>
-              <w:t>K4</w:t>
+              <w:t>L11</w:t>
             </w:r>
             <w:r>
               <w:rPr>
@@ -1711,7 +1711,7 @@
                 <w:noProof/>
                 <w:sz w:val="28"/>
               </w:rPr>
-              <w:t>SURIYANSYAH</w:t>
+              <w:t>NARTO</w:t>
             </w:r>
             <w:r>
               <w:rPr>
@@ -1785,7 +1785,7 @@
                 <w:szCs w:val="24"/>
                 <w:lang w:val="en-US"/>
               </w:rPr>
-              <w:t>43</w:t>
+              <w:t>42</w:t>
             </w:r>
             <w:r>
               <w:rPr>
@@ -2014,7 +2014,7 @@
                 <w:sz w:val="28"/>
                 <w:szCs w:val="28"/>
               </w:rPr>
-              <w:t>DP I NAUTIKA</w:t>
+              <w:t>DP I TEKNIKA</w:t>
             </w:r>
             <w:r>
               <w:rPr>
@@ -2133,7 +2133,7 @@
                 <w:sz w:val="28"/>
                 <w:szCs w:val="28"/>
               </w:rPr>
-              <w:t>49</w:t>
+              <w:t>46</w:t>
             </w:r>
             <w:r>
               <w:rPr>
@@ -2242,7 +2242,7 @@
                 <w:szCs w:val="28"/>
                 <w:lang w:val="en-US"/>
               </w:rPr>
-              <w:t>21</w:t>
+              <w:t>19</w:t>
             </w:r>
             <w:r>
               <w:rPr>
@@ -2352,7 +2352,7 @@
                 <w:szCs w:val="28"/>
                 <w:lang w:val="en-US"/>
               </w:rPr>
-              <w:t>33</w:t>
+              <w:t>30</w:t>
             </w:r>
             <w:r>
               <w:rPr>
@@ -2407,7 +2407,7 @@
                 <w:szCs w:val="28"/>
                 <w:lang w:val="en-US"/>
               </w:rPr>
-              <w:t>32</w:t>
+              <w:t>28</w:t>
             </w:r>
             <w:r>
               <w:rPr>
@@ -2462,7 +2462,7 @@
                 <w:szCs w:val="28"/>
                 <w:lang w:val="en-US"/>
               </w:rPr>
-              <w:t>33</w:t>
+              <w:t>30</w:t>
             </w:r>
             <w:r>
               <w:rPr>
@@ -2517,7 +2517,7 @@
                 <w:szCs w:val="28"/>
                 <w:lang w:val="en-US"/>
               </w:rPr>
-              <w:t>76</w:t>
+              <w:t>72</w:t>
             </w:r>
             <w:r>
               <w:rPr>
@@ -2572,7 +2572,7 @@
                 <w:szCs w:val="28"/>
                 <w:lang w:val="en-US"/>
               </w:rPr>
-              <w:t>45</w:t>
+              <w:t>43</w:t>
             </w:r>
             <w:r>
               <w:rPr>
@@ -2623,7 +2623,7 @@
 </file>
 
 <file path=word/endnotes.xml><?xml version="1.0" encoding="utf-8"?>
-<w:endnotes xmlns:wpc="http://schemas.microsoft.com/office/word/2010/wordprocessingCanvas" xmlns:cx="http://schemas.microsoft.com/office/drawing/2014/chartex" xmlns:cx1="http://schemas.microsoft.com/office/drawing/2015/9/8/chartex" xmlns:cx2="http://schemas.microsoft.com/office/drawing/2015/10/21/chartex" xmlns:cx3="http://schemas.microsoft.com/office/drawing/2016/5/9/chartex" xmlns:cx4="http://schemas.microsoft.com/office/drawing/2016/5/10/chartex" xmlns:cx5="http://schemas.microsoft.com/office/drawing/2016/5/11/chartex" xmlns:cx6="http://schemas.microsoft.com/office/drawing/2016/5/12/chartex" xmlns:cx7="http://schemas.microsoft.com/office/drawing/2016/5/13/chartex" xmlns:cx8="http://schemas.microsoft.com/office/drawing/2016/5/14/chartex" xmlns:mc="http://schemas.openxmlformats.org/markup-compatibility/2006" xmlns:aink="http://schemas.microsoft.com/office/drawing/2016/ink" xmlns:am3d="http://schemas.microsoft.com/office/drawing/2017/model3d" xmlns:o="urn:schemas-microsoft-com:office:office" xmlns:r="http://schemas.openxmlformats.org/officeDocument/2006/relationships" xmlns:m="http://schemas.openxmlformats.org/officeDocument/2006/math" xmlns:v="urn:schemas-microsoft-com:vml" xmlns:wp14="http://schemas.microsoft.com/office/word/2010/wordprocessingDrawing" xmlns:wp="http://schemas.openxmlformats.org/drawingml/2006/wordprocessingDrawing" xmlns:w10="urn:schemas-microsoft-com:office:word" xmlns:w="http://schemas.openxmlformats.org/wordprocessingml/2006/main" xmlns:w14="http://schemas.microsoft.com/office/word/2010/wordml" xmlns:w15="http://schemas.microsoft.com/office/word/2012/wordml" xmlns:w16cex="http://schemas.microsoft.com/office/word/2018/wordml/cex" xmlns:w16cid="http://schemas.microsoft.com/office/word/2016/wordml/cid" xmlns:w16="http://schemas.microsoft.com/office/word/2018/wordml" xmlns:w16se="http://schemas.microsoft.com/office/word/2015/wordml/symex" xmlns:wpg="http://schemas.microsoft.com/office/word/2010/wordprocessingGroup" xmlns:wpi="http://schemas.microsoft.com/office/word/2010/wordprocessingInk" xmlns:wne="http://schemas.microsoft.com/office/word/2006/wordml" xmlns:wps="http://schemas.microsoft.com/office/word/2010/wordprocessingShape" mc:Ignorable="w14 w15 w16se w16cid w16 w16cex wp14">
+<w:endnotes xmlns:wpc="http://schemas.microsoft.com/office/word/2010/wordprocessingCanvas" xmlns:cx="http://schemas.microsoft.com/office/drawing/2014/chartex" xmlns:cx1="http://schemas.microsoft.com/office/drawing/2015/9/8/chartex" xmlns:cx2="http://schemas.microsoft.com/office/drawing/2015/10/21/chartex" xmlns:cx3="http://schemas.microsoft.com/office/drawing/2016/5/9/chartex" xmlns:cx4="http://schemas.microsoft.com/office/drawing/2016/5/10/chartex" xmlns:cx5="http://schemas.microsoft.com/office/drawing/2016/5/11/chartex" xmlns:cx6="http://schemas.microsoft.com/office/drawing/2016/5/12/chartex" xmlns:cx7="http://schemas.microsoft.com/office/drawing/2016/5/13/chartex" xmlns:cx8="http://schemas.microsoft.com/office/drawing/2016/5/14/chartex" xmlns:mc="http://schemas.openxmlformats.org/markup-compatibility/2006" xmlns:aink="http://schemas.microsoft.com/office/drawing/2016/ink" xmlns:am3d="http://schemas.microsoft.com/office/drawing/2017/model3d" xmlns:o="urn:schemas-microsoft-com:office:office" xmlns:r="http://schemas.openxmlformats.org/officeDocument/2006/relationships" xmlns:m="http://schemas.openxmlformats.org/officeDocument/2006/math" xmlns:v="urn:schemas-microsoft-com:vml" xmlns:wp14="http://schemas.microsoft.com/office/word/2010/wordprocessingDrawing" xmlns:wp="http://schemas.openxmlformats.org/drawingml/2006/wordprocessingDrawing" xmlns:w10="urn:schemas-microsoft-com:office:word" xmlns:w="http://schemas.openxmlformats.org/wordprocessingml/2006/main" xmlns:w14="http://schemas.microsoft.com/office/word/2010/wordml" xmlns:w15="http://schemas.microsoft.com/office/word/2012/wordml" xmlns:w16cex="http://schemas.microsoft.com/office/word/2018/wordml/cex" xmlns:w16cid="http://schemas.microsoft.com/office/word/2016/wordml/cid" xmlns:w16="http://schemas.microsoft.com/office/word/2018/wordml" xmlns:w16sdtdh="http://schemas.microsoft.com/office/word/2020/wordml/sdtdatahash" xmlns:w16se="http://schemas.microsoft.com/office/word/2015/wordml/symex" xmlns:wpg="http://schemas.microsoft.com/office/word/2010/wordprocessingGroup" xmlns:wpi="http://schemas.microsoft.com/office/word/2010/wordprocessingInk" xmlns:wne="http://schemas.microsoft.com/office/word/2006/wordml" xmlns:wps="http://schemas.microsoft.com/office/word/2010/wordprocessingShape" mc:Ignorable="w14 w15 w16se w16cid w16 w16cex w16sdtdh wp14">
   <w:endnote w:type="separator" w:id="-1">
     <w:p>
       <w:pPr>
@@ -2648,7 +2648,7 @@
 </file>
 
 <file path=word/footnotes.xml><?xml version="1.0" encoding="utf-8"?>
-<w:footnotes xmlns:wpc="http://schemas.microsoft.com/office/word/2010/wordprocessingCanvas" xmlns:cx="http://schemas.microsoft.com/office/drawing/2014/chartex" xmlns:cx1="http://schemas.microsoft.com/office/drawing/2015/9/8/chartex" xmlns:cx2="http://schemas.microsoft.com/office/drawing/2015/10/21/chartex" xmlns:cx3="http://schemas.microsoft.com/office/drawing/2016/5/9/chartex" xmlns:cx4="http://schemas.microsoft.com/office/drawing/2016/5/10/chartex" xmlns:cx5="http://schemas.microsoft.com/office/drawing/2016/5/11/chartex" xmlns:cx6="http://schemas.microsoft.com/office/drawing/2016/5/12/chartex" xmlns:cx7="http://schemas.microsoft.com/office/drawing/2016/5/13/chartex" xmlns:cx8="http://schemas.microsoft.com/office/drawing/2016/5/14/chartex" xmlns:mc="http://schemas.openxmlformats.org/markup-compatibility/2006" xmlns:aink="http://schemas.microsoft.com/office/drawing/2016/ink" xmlns:am3d="http://schemas.microsoft.com/office/drawing/2017/model3d" xmlns:o="urn:schemas-microsoft-com:office:office" xmlns:r="http://schemas.openxmlformats.org/officeDocument/2006/relationships" xmlns:m="http://schemas.openxmlformats.org/officeDocument/2006/math" xmlns:v="urn:schemas-microsoft-com:vml" xmlns:wp14="http://schemas.microsoft.com/office/word/2010/wordprocessingDrawing" xmlns:wp="http://schemas.openxmlformats.org/drawingml/2006/wordprocessingDrawing" xmlns:w10="urn:schemas-microsoft-com:office:word" xmlns:w="http://schemas.openxmlformats.org/wordprocessingml/2006/main" xmlns:w14="http://schemas.microsoft.com/office/word/2010/wordml" xmlns:w15="http://schemas.microsoft.com/office/word/2012/wordml" xmlns:w16cex="http://schemas.microsoft.com/office/word/2018/wordml/cex" xmlns:w16cid="http://schemas.microsoft.com/office/word/2016/wordml/cid" xmlns:w16="http://schemas.microsoft.com/office/word/2018/wordml" xmlns:w16se="http://schemas.microsoft.com/office/word/2015/wordml/symex" xmlns:wpg="http://schemas.microsoft.com/office/word/2010/wordprocessingGroup" xmlns:wpi="http://schemas.microsoft.com/office/word/2010/wordprocessingInk" xmlns:wne="http://schemas.microsoft.com/office/word/2006/wordml" xmlns:wps="http://schemas.microsoft.com/office/word/2010/wordprocessingShape" mc:Ignorable="w14 w15 w16se w16cid w16 w16cex wp14">
+<w:footnotes xmlns:wpc="http://schemas.microsoft.com/office/word/2010/wordprocessingCanvas" xmlns:cx="http://schemas.microsoft.com/office/drawing/2014/chartex" xmlns:cx1="http://schemas.microsoft.com/office/drawing/2015/9/8/chartex" xmlns:cx2="http://schemas.microsoft.com/office/drawing/2015/10/21/chartex" xmlns:cx3="http://schemas.microsoft.com/office/drawing/2016/5/9/chartex" xmlns:cx4="http://schemas.microsoft.com/office/drawing/2016/5/10/chartex" xmlns:cx5="http://schemas.microsoft.com/office/drawing/2016/5/11/chartex" xmlns:cx6="http://schemas.microsoft.com/office/drawing/2016/5/12/chartex" xmlns:cx7="http://schemas.microsoft.com/office/drawing/2016/5/13/chartex" xmlns:cx8="http://schemas.microsoft.com/office/drawing/2016/5/14/chartex" xmlns:mc="http://schemas.openxmlformats.org/markup-compatibility/2006" xmlns:aink="http://schemas.microsoft.com/office/drawing/2016/ink" xmlns:am3d="http://schemas.microsoft.com/office/drawing/2017/model3d" xmlns:o="urn:schemas-microsoft-com:office:office" xmlns:r="http://schemas.openxmlformats.org/officeDocument/2006/relationships" xmlns:m="http://schemas.openxmlformats.org/officeDocument/2006/math" xmlns:v="urn:schemas-microsoft-com:vml" xmlns:wp14="http://schemas.microsoft.com/office/word/2010/wordprocessingDrawing" xmlns:wp="http://schemas.openxmlformats.org/drawingml/2006/wordprocessingDrawing" xmlns:w10="urn:schemas-microsoft-com:office:word" xmlns:w="http://schemas.openxmlformats.org/wordprocessingml/2006/main" xmlns:w14="http://schemas.microsoft.com/office/word/2010/wordml" xmlns:w15="http://schemas.microsoft.com/office/word/2012/wordml" xmlns:w16cex="http://schemas.microsoft.com/office/word/2018/wordml/cex" xmlns:w16cid="http://schemas.microsoft.com/office/word/2016/wordml/cid" xmlns:w16="http://schemas.microsoft.com/office/word/2018/wordml" xmlns:w16sdtdh="http://schemas.microsoft.com/office/word/2020/wordml/sdtdatahash" xmlns:w16se="http://schemas.microsoft.com/office/word/2015/wordml/symex" xmlns:wpg="http://schemas.microsoft.com/office/word/2010/wordprocessingGroup" xmlns:wpi="http://schemas.microsoft.com/office/word/2010/wordprocessingInk" xmlns:wne="http://schemas.microsoft.com/office/word/2006/wordml" xmlns:wps="http://schemas.microsoft.com/office/word/2010/wordprocessingShape" mc:Ignorable="w14 w15 w16se w16cid w16 w16cex w16sdtdh wp14">
   <w:footnote w:type="separator" w:id="-1">
     <w:p>
       <w:pPr>
@@ -2673,260 +2673,32 @@
 </file>
 
 <file path=word/recipientData.xml><?xml version="1.0" encoding="utf-8"?>
-<wne:recipients xmlns:wpc="http://schemas.microsoft.com/office/word/2010/wordprocessingCanvas" xmlns:cx="http://schemas.microsoft.com/office/drawing/2014/chartex" xmlns:cx1="http://schemas.microsoft.com/office/drawing/2015/9/8/chartex" xmlns:cx2="http://schemas.microsoft.com/office/drawing/2015/10/21/chartex" xmlns:cx3="http://schemas.microsoft.com/office/drawing/2016/5/9/chartex" xmlns:cx4="http://schemas.microsoft.com/office/drawing/2016/5/10/chartex" xmlns:cx5="http://schemas.microsoft.com/office/drawing/2016/5/11/chartex" xmlns:cx6="http://schemas.microsoft.com/office/drawing/2016/5/12/chartex" xmlns:cx7="http://schemas.microsoft.com/office/drawing/2016/5/13/chartex" xmlns:cx8="http://schemas.microsoft.com/office/drawing/2016/5/14/chartex" xmlns:mc="http://schemas.openxmlformats.org/markup-compatibility/2006" xmlns:aink="http://schemas.microsoft.com/office/drawing/2016/ink" xmlns:am3d="http://schemas.microsoft.com/office/drawing/2017/model3d" xmlns:o="urn:schemas-microsoft-com:office:office" xmlns:r="http://schemas.openxmlformats.org/officeDocument/2006/relationships" xmlns:m="http://schemas.openxmlformats.org/officeDocument/2006/math" xmlns:v="urn:schemas-microsoft-com:vml" xmlns:wp14="http://schemas.microsoft.com/office/word/2010/wordprocessingDrawing" xmlns:wp="http://schemas.openxmlformats.org/drawingml/2006/wordprocessingDrawing" xmlns:w10="urn:schemas-microsoft-com:office:word" xmlns:w="http://schemas.openxmlformats.org/wordprocessingml/2006/main" xmlns:w14="http://schemas.microsoft.com/office/word/2010/wordml" xmlns:w15="http://schemas.microsoft.com/office/word/2012/wordml" xmlns:w16cex="http://schemas.microsoft.com/office/word/2018/wordml/cex" xmlns:w16cid="http://schemas.microsoft.com/office/word/2016/wordml/cid" xmlns:w16="http://schemas.microsoft.com/office/word/2018/wordml" xmlns:w16se="http://schemas.microsoft.com/office/word/2015/wordml/symex" xmlns:wpg="http://schemas.microsoft.com/office/word/2010/wordprocessingGroup" xmlns:wpi="http://schemas.microsoft.com/office/word/2010/wordprocessingInk" xmlns:wne="http://schemas.microsoft.com/office/word/2006/wordml" xmlns:wps="http://schemas.microsoft.com/office/word/2010/wordprocessingShape" mc:Ignorable="w14 w15 w16se w16cid w16 w16cex wp14">
+<wne:recipients xmlns:wpc="http://schemas.microsoft.com/office/word/2010/wordprocessingCanvas" xmlns:cx="http://schemas.microsoft.com/office/drawing/2014/chartex" xmlns:cx1="http://schemas.microsoft.com/office/drawing/2015/9/8/chartex" xmlns:cx2="http://schemas.microsoft.com/office/drawing/2015/10/21/chartex" xmlns:cx3="http://schemas.microsoft.com/office/drawing/2016/5/9/chartex" xmlns:cx4="http://schemas.microsoft.com/office/drawing/2016/5/10/chartex" xmlns:cx5="http://schemas.microsoft.com/office/drawing/2016/5/11/chartex" xmlns:cx6="http://schemas.microsoft.com/office/drawing/2016/5/12/chartex" xmlns:cx7="http://schemas.microsoft.com/office/drawing/2016/5/13/chartex" xmlns:cx8="http://schemas.microsoft.com/office/drawing/2016/5/14/chartex" xmlns:mc="http://schemas.openxmlformats.org/markup-compatibility/2006" xmlns:aink="http://schemas.microsoft.com/office/drawing/2016/ink" xmlns:am3d="http://schemas.microsoft.com/office/drawing/2017/model3d" xmlns:o="urn:schemas-microsoft-com:office:office" xmlns:r="http://schemas.openxmlformats.org/officeDocument/2006/relationships" xmlns:m="http://schemas.openxmlformats.org/officeDocument/2006/math" xmlns:v="urn:schemas-microsoft-com:vml" xmlns:wp14="http://schemas.microsoft.com/office/word/2010/wordprocessingDrawing" xmlns:wp="http://schemas.openxmlformats.org/drawingml/2006/wordprocessingDrawing" xmlns:w10="urn:schemas-microsoft-com:office:word" xmlns:w="http://schemas.openxmlformats.org/wordprocessingml/2006/main" xmlns:w14="http://schemas.microsoft.com/office/word/2010/wordml" xmlns:w15="http://schemas.microsoft.com/office/word/2012/wordml" xmlns:w16cex="http://schemas.microsoft.com/office/word/2018/wordml/cex" xmlns:w16cid="http://schemas.microsoft.com/office/word/2016/wordml/cid" xmlns:w16="http://schemas.microsoft.com/office/word/2018/wordml" xmlns:w16sdtdh="http://schemas.microsoft.com/office/word/2020/wordml/sdtdatahash" xmlns:w16se="http://schemas.microsoft.com/office/word/2015/wordml/symex" xmlns:wpg="http://schemas.microsoft.com/office/word/2010/wordprocessingGroup" xmlns:wpi="http://schemas.microsoft.com/office/word/2010/wordprocessingInk" xmlns:wne="http://schemas.microsoft.com/office/word/2006/wordml" xmlns:wps="http://schemas.microsoft.com/office/word/2010/wordprocessingShape" mc:Ignorable="w14 w15 w16se w16cid w16 w16cex w16sdtdh wp14">
   <wne:recipientData>
     <wne:active wne:val="1"/>
-    <wne:hash wne:val="-1987333240"/>
+    <wne:hash wne:val="1427913325"/>
   </wne:recipientData>
   <wne:recipientData>
     <wne:active wne:val="1"/>
-    <wne:hash wne:val="745365071"/>
+    <wne:hash wne:val="-85630748"/>
   </wne:recipientData>
   <wne:recipientData>
     <wne:active wne:val="1"/>
-    <wne:hash wne:val="1239917105"/>
+    <wne:hash wne:val="-412277056"/>
   </wne:recipientData>
   <wne:recipientData>
     <wne:active wne:val="1"/>
-    <wne:hash wne:val="1697531876"/>
+    <wne:hash wne:val="-144602693"/>
   </wne:recipientData>
   <wne:recipientData>
     <wne:active wne:val="1"/>
-    <wne:hash wne:val="-1131092247"/>
-  </wne:recipientData>
-  <wne:recipientData>
-    <wne:active wne:val="1"/>
-    <wne:hash wne:val="868855367"/>
-  </wne:recipientData>
-  <wne:recipientData>
-    <wne:active wne:val="1"/>
-    <wne:hash wne:val="1819337540"/>
-  </wne:recipientData>
-  <wne:recipientData>
-    <wne:active wne:val="1"/>
-    <wne:hash wne:val="-1177474656"/>
-  </wne:recipientData>
-  <wne:recipientData>
-    <wne:active wne:val="1"/>
-    <wne:hash wne:val="-1956964012"/>
-  </wne:recipientData>
-  <wne:recipientData>
-    <wne:active wne:val="1"/>
-    <wne:hash wne:val="1175923007"/>
-  </wne:recipientData>
-  <wne:recipientData>
-    <wne:active wne:val="1"/>
-    <wne:hash wne:val="354956099"/>
-  </wne:recipientData>
-  <wne:recipientData>
-    <wne:active wne:val="1"/>
-    <wne:hash wne:val="400260771"/>
-  </wne:recipientData>
-  <wne:recipientData>
-    <wne:active wne:val="1"/>
-    <wne:hash wne:val="-2069682589"/>
-  </wne:recipientData>
-  <wne:recipientData>
-    <wne:active wne:val="1"/>
-    <wne:hash wne:val="-232648208"/>
-  </wne:recipientData>
-  <wne:recipientData>
-    <wne:active wne:val="1"/>
-    <wne:hash wne:val="571207507"/>
-  </wne:recipientData>
-  <wne:recipientData>
-    <wne:active wne:val="1"/>
-    <wne:hash wne:val="-1710341923"/>
-  </wne:recipientData>
-  <wne:recipientData>
-    <wne:active wne:val="1"/>
-    <wne:hash wne:val="-441919739"/>
-  </wne:recipientData>
-  <wne:recipientData>
-    <wne:active wne:val="1"/>
-    <wne:hash wne:val="-1414211531"/>
-  </wne:recipientData>
-  <wne:recipientData>
-    <wne:active wne:val="1"/>
-    <wne:hash wne:val="-11581280"/>
-  </wne:recipientData>
-  <wne:recipientData>
-    <wne:active wne:val="1"/>
-    <wne:hash wne:val="319212703"/>
-  </wne:recipientData>
-  <wne:recipientData>
-    <wne:active wne:val="1"/>
-    <wne:hash wne:val="-1446216584"/>
-  </wne:recipientData>
-  <wne:recipientData>
-    <wne:active wne:val="1"/>
-    <wne:hash wne:val="-1442632081"/>
-  </wne:recipientData>
-  <wne:recipientData>
-    <wne:active wne:val="1"/>
-    <wne:hash wne:val="-69766066"/>
-  </wne:recipientData>
-  <wne:recipientData>
-    <wne:active wne:val="1"/>
-    <wne:hash wne:val="314142126"/>
-  </wne:recipientData>
-  <wne:recipientData>
-    <wne:active wne:val="1"/>
-    <wne:hash wne:val="-826221596"/>
-  </wne:recipientData>
-  <wne:recipientData>
-    <wne:active wne:val="1"/>
-    <wne:hash wne:val="2003542630"/>
-  </wne:recipientData>
-  <wne:recipientData>
-    <wne:active wne:val="1"/>
-    <wne:hash wne:val="468788297"/>
-  </wne:recipientData>
-  <wne:recipientData>
-    <wne:active wne:val="1"/>
-    <wne:hash wne:val="-187705901"/>
-  </wne:recipientData>
-  <wne:recipientData>
-    <wne:active wne:val="1"/>
-    <wne:hash wne:val="217764805"/>
-  </wne:recipientData>
-  <wne:recipientData>
-    <wne:active wne:val="1"/>
-    <wne:hash wne:val="-911655195"/>
-  </wne:recipientData>
-  <wne:recipientData>
-    <wne:active wne:val="1"/>
-    <wne:hash wne:val="-1703041128"/>
-  </wne:recipientData>
-  <wne:recipientData>
-    <wne:active wne:val="1"/>
-    <wne:hash wne:val="1042089456"/>
-  </wne:recipientData>
-  <wne:recipientData>
-    <wne:active wne:val="1"/>
-    <wne:hash wne:val="1336479028"/>
-  </wne:recipientData>
-  <wne:recipientData>
-    <wne:active wne:val="1"/>
-    <wne:hash wne:val="-985769209"/>
-  </wne:recipientData>
-  <wne:recipientData>
-    <wne:active wne:val="1"/>
-    <wne:hash wne:val="-1688363405"/>
-  </wne:recipientData>
-  <wne:recipientData>
-    <wne:active wne:val="1"/>
-    <wne:hash wne:val="1423494263"/>
-  </wne:recipientData>
-  <wne:recipientData>
-    <wne:active wne:val="1"/>
-    <wne:hash wne:val="1889361926"/>
-  </wne:recipientData>
-  <wne:recipientData>
-    <wne:active wne:val="1"/>
-    <wne:hash wne:val="342120646"/>
-  </wne:recipientData>
-  <wne:recipientData>
-    <wne:active wne:val="1"/>
-    <wne:hash wne:val="2021171708"/>
-  </wne:recipientData>
-  <wne:recipientData>
-    <wne:active wne:val="1"/>
-    <wne:hash wne:val="-1014283043"/>
-  </wne:recipientData>
-  <wne:recipientData>
-    <wne:active wne:val="1"/>
-    <wne:hash wne:val="-110975367"/>
-  </wne:recipientData>
-  <wne:recipientData>
-    <wne:active wne:val="1"/>
-    <wne:hash wne:val="207258575"/>
-  </wne:recipientData>
-  <wne:recipientData>
-    <wne:active wne:val="1"/>
-    <wne:hash wne:val="863935602"/>
-  </wne:recipientData>
-  <wne:recipientData>
-    <wne:active wne:val="1"/>
-    <wne:hash wne:val="1729614892"/>
-  </wne:recipientData>
-  <wne:recipientData>
-    <wne:active wne:val="1"/>
-    <wne:hash wne:val="-1182388437"/>
-  </wne:recipientData>
-  <wne:recipientData>
-    <wne:active wne:val="1"/>
-    <wne:hash wne:val="-1154559391"/>
-  </wne:recipientData>
-  <wne:recipientData>
-    <wne:active wne:val="1"/>
-    <wne:hash wne:val="-2114238589"/>
-  </wne:recipientData>
-  <wne:recipientData>
-    <wne:active wne:val="1"/>
-    <wne:hash wne:val="1201969257"/>
-  </wne:recipientData>
-  <wne:recipientData>
-    <wne:active wne:val="1"/>
-    <wne:hash wne:val="929876181"/>
-  </wne:recipientData>
-  <wne:recipientData>
-    <wne:active wne:val="1"/>
-    <wne:hash wne:val="-943999201"/>
-  </wne:recipientData>
-  <wne:recipientData>
-    <wne:active wne:val="1"/>
-    <wne:hash wne:val="-1276581446"/>
-  </wne:recipientData>
-  <wne:recipientData>
-    <wne:active wne:val="1"/>
-    <wne:hash wne:val="1411557198"/>
-  </wne:recipientData>
-  <wne:recipientData>
-    <wne:active wne:val="1"/>
-    <wne:hash wne:val="37649770"/>
-  </wne:recipientData>
-  <wne:recipientData>
-    <wne:active wne:val="1"/>
-    <wne:hash wne:val="893823513"/>
-  </wne:recipientData>
-  <wne:recipientData>
-    <wne:active wne:val="1"/>
-    <wne:hash wne:val="951604554"/>
-  </wne:recipientData>
-  <wne:recipientData>
-    <wne:active wne:val="1"/>
-    <wne:hash wne:val="1111328832"/>
-  </wne:recipientData>
-  <wne:recipientData>
-    <wne:active wne:val="1"/>
-    <wne:hash wne:val="-486913447"/>
-  </wne:recipientData>
-  <wne:recipientData>
-    <wne:active wne:val="1"/>
-    <wne:hash wne:val="-1317163561"/>
-  </wne:recipientData>
-  <wne:recipientData>
-    <wne:active wne:val="1"/>
-    <wne:hash wne:val="-333899741"/>
-  </wne:recipientData>
-  <wne:recipientData>
-    <wne:active wne:val="1"/>
-    <wne:hash wne:val="-1302624092"/>
-  </wne:recipientData>
-  <wne:recipientData>
-    <wne:active wne:val="1"/>
-    <wne:hash wne:val="889367493"/>
-  </wne:recipientData>
-  <wne:recipientData>
-    <wne:active wne:val="1"/>
-    <wne:hash wne:val="-479220771"/>
+    <wne:hash wne:val="1516346120"/>
   </wne:recipientData>
 </wne:recipients>
 </file>
 
 <file path=word/styles.xml><?xml version="1.0" encoding="utf-8"?>
-<w:styles xmlns:mc="http://schemas.openxmlformats.org/markup-compatibility/2006" xmlns:r="http://schemas.openxmlformats.org/officeDocument/2006/relationships" xmlns:w="http://schemas.openxmlformats.org/wordprocessingml/2006/main" xmlns:w14="http://schemas.microsoft.com/office/word/2010/wordml" xmlns:w15="http://schemas.microsoft.com/office/word/2012/wordml" xmlns:w16cex="http://schemas.microsoft.com/office/word/2018/wordml/cex" xmlns:w16cid="http://schemas.microsoft.com/office/word/2016/wordml/cid" xmlns:w16="http://schemas.microsoft.com/office/word/2018/wordml" xmlns:w16se="http://schemas.microsoft.com/office/word/2015/wordml/symex" mc:Ignorable="w14 w15 w16se w16cid w16 w16cex">
+<w:styles xmlns:mc="http://schemas.openxmlformats.org/markup-compatibility/2006" xmlns:r="http://schemas.openxmlformats.org/officeDocument/2006/relationships" xmlns:w="http://schemas.openxmlformats.org/wordprocessingml/2006/main" xmlns:w14="http://schemas.microsoft.com/office/word/2010/wordml" xmlns:w15="http://schemas.microsoft.com/office/word/2012/wordml" xmlns:w16cex="http://schemas.microsoft.com/office/word/2018/wordml/cex" xmlns:w16cid="http://schemas.microsoft.com/office/word/2016/wordml/cid" xmlns:w16="http://schemas.microsoft.com/office/word/2018/wordml" xmlns:w16sdtdh="http://schemas.microsoft.com/office/word/2020/wordml/sdtdatahash" xmlns:w16se="http://schemas.microsoft.com/office/word/2015/wordml/symex" mc:Ignorable="w14 w15 w16se w16cid w16 w16cex w16sdtdh">
   <w:docDefaults>
     <w:rPrDefault>
       <w:rPr>

</xml_diff>